<commit_message>
Cell and InvalidInputException created
</commit_message>
<xml_diff>
--- a/docs/(temp )Functional Requirements.docx
+++ b/docs/(temp )Functional Requirements.docx
@@ -345,7 +345,10 @@
         <w:t xml:space="preserve">FR6: </w:t>
       </w:r>
       <w:r>
-        <w:t>Allow the user to return to the main menu at any time.</w:t>
+        <w:t>Allow the user to return to the main menu at any time</w:t>
+      </w:r>
+      <w:r>
+        <w:t xml:space="preserve"> by typing “menu”.</w:t>
       </w:r>
     </w:p>
     <w:p>
@@ -361,6 +364,21 @@
       </w:r>
     </w:p>
     <w:p>
+      <w:r>
+        <w:rPr>
+          <w:b/>
+          <w:bCs/>
+        </w:rPr>
+        <w:t xml:space="preserve">FR8: </w:t>
+      </w:r>
+      <w:r>
+        <w:t>Display a main menu with options to play, see previous scores, see the instructions and exit.</w:t>
+      </w:r>
+      <w:r>
+        <w:tab/>
+      </w:r>
+    </w:p>
+    <w:p>
       <w:pPr>
         <w:jc w:val="center"/>
         <w:rPr>
@@ -424,6 +442,7 @@
         </w:numPr>
       </w:pPr>
       <w:r>
+        <w:lastRenderedPageBreak/>
         <w:t xml:space="preserve">The scores must be stored in a binary tree and it </w:t>
       </w:r>
       <w:proofErr w:type="gramStart"/>

</xml_diff>